<commit_message>
Formtateo inicial del estado
</commit_message>
<xml_diff>
--- a/doc/Autoescalado con Aprendizaje Reforzado.docx
+++ b/doc/Autoescalado con Aprendizaje Reforzado.docx
@@ -6,9 +6,35 @@
       <w:pPr>
         <w:pStyle w:val="Ttulo1"/>
       </w:pPr>
-      <w:r>
-        <w:t>Autoescalado horizontal en Kubernetes con Aprendizaje Reforzado</w:t>
-      </w:r>
+      <w:proofErr w:type="spellStart"/>
+      <w:r>
+        <w:t>Autoescalado</w:t>
+      </w:r>
+      <w:proofErr w:type="spellEnd"/>
+      <w:r>
+        <w:t xml:space="preserve"> horizontal </w:t>
+      </w:r>
+      <w:proofErr w:type="spellStart"/>
+      <w:r>
+        <w:t>en</w:t>
+      </w:r>
+      <w:proofErr w:type="spellEnd"/>
+      <w:r>
+        <w:t xml:space="preserve"> Kubernetes con </w:t>
+      </w:r>
+      <w:proofErr w:type="spellStart"/>
+      <w:r>
+        <w:t>Aprendizaje</w:t>
+      </w:r>
+      <w:proofErr w:type="spellEnd"/>
+      <w:r>
+        <w:t xml:space="preserve"> </w:t>
+      </w:r>
+      <w:proofErr w:type="spellStart"/>
+      <w:r>
+        <w:t>Reforzado</w:t>
+      </w:r>
+      <w:proofErr w:type="spellEnd"/>
     </w:p>
     <w:p>
       <w:pPr>
@@ -229,7 +255,167 @@
         </w:rPr>
       </w:pPr>
       <w:r>
-        <w:t>El objetivo es, por tanto, evaluar si alguno de estos algoritmos puede aportar alguna ventaja significativa, y en qué condiciones sobre el mencionado sistema propio de autoescalado horizontal de Kubernetes.</w:t>
+        <w:t xml:space="preserve">El </w:t>
+      </w:r>
+      <w:proofErr w:type="spellStart"/>
+      <w:r>
+        <w:t>objetivo</w:t>
+      </w:r>
+      <w:proofErr w:type="spellEnd"/>
+      <w:r>
+        <w:t xml:space="preserve"> es, por tanto, </w:t>
+      </w:r>
+      <w:proofErr w:type="spellStart"/>
+      <w:r>
+        <w:t>evaluar</w:t>
+      </w:r>
+      <w:proofErr w:type="spellEnd"/>
+      <w:r>
+        <w:t xml:space="preserve"> </w:t>
+      </w:r>
+      <w:proofErr w:type="spellStart"/>
+      <w:r>
+        <w:t>si</w:t>
+      </w:r>
+      <w:proofErr w:type="spellEnd"/>
+      <w:r>
+        <w:t xml:space="preserve"> </w:t>
+      </w:r>
+      <w:proofErr w:type="spellStart"/>
+      <w:r>
+        <w:t>alguno</w:t>
+      </w:r>
+      <w:proofErr w:type="spellEnd"/>
+      <w:r>
+        <w:t xml:space="preserve"> de </w:t>
+      </w:r>
+      <w:proofErr w:type="spellStart"/>
+      <w:r>
+        <w:t>estos</w:t>
+      </w:r>
+      <w:proofErr w:type="spellEnd"/>
+      <w:r>
+        <w:t xml:space="preserve"> </w:t>
+      </w:r>
+      <w:proofErr w:type="spellStart"/>
+      <w:r>
+        <w:t>algoritmos</w:t>
+      </w:r>
+      <w:proofErr w:type="spellEnd"/>
+      <w:r>
+        <w:t xml:space="preserve"> </w:t>
+      </w:r>
+      <w:proofErr w:type="spellStart"/>
+      <w:r>
+        <w:t>puede</w:t>
+      </w:r>
+      <w:proofErr w:type="spellEnd"/>
+      <w:r>
+        <w:t xml:space="preserve"> </w:t>
+      </w:r>
+      <w:proofErr w:type="spellStart"/>
+      <w:r>
+        <w:t>aportar</w:t>
+      </w:r>
+      <w:proofErr w:type="spellEnd"/>
+      <w:r>
+        <w:t xml:space="preserve"> </w:t>
+      </w:r>
+      <w:proofErr w:type="spellStart"/>
+      <w:r>
+        <w:t>alguna</w:t>
+      </w:r>
+      <w:proofErr w:type="spellEnd"/>
+      <w:r>
+        <w:t xml:space="preserve"> </w:t>
+      </w:r>
+      <w:proofErr w:type="spellStart"/>
+      <w:r>
+        <w:t>ventaja</w:t>
+      </w:r>
+      <w:proofErr w:type="spellEnd"/>
+      <w:r>
+        <w:t xml:space="preserve"> </w:t>
+      </w:r>
+      <w:proofErr w:type="spellStart"/>
+      <w:r>
+        <w:t>significativa</w:t>
+      </w:r>
+      <w:proofErr w:type="spellEnd"/>
+      <w:r>
+        <w:t xml:space="preserve">, y </w:t>
+      </w:r>
+      <w:proofErr w:type="spellStart"/>
+      <w:r>
+        <w:t>en</w:t>
+      </w:r>
+      <w:proofErr w:type="spellEnd"/>
+      <w:r>
+        <w:t xml:space="preserve"> </w:t>
+      </w:r>
+      <w:proofErr w:type="spellStart"/>
+      <w:r>
+        <w:t>qué</w:t>
+      </w:r>
+      <w:proofErr w:type="spellEnd"/>
+      <w:r>
+        <w:t xml:space="preserve"> </w:t>
+      </w:r>
+      <w:proofErr w:type="spellStart"/>
+      <w:r>
+        <w:t>condiciones</w:t>
+      </w:r>
+      <w:proofErr w:type="spellEnd"/>
+      <w:r>
+        <w:t xml:space="preserve"> </w:t>
+      </w:r>
+      <w:proofErr w:type="spellStart"/>
+      <w:r>
+        <w:t>sobre</w:t>
+      </w:r>
+      <w:proofErr w:type="spellEnd"/>
+      <w:r>
+        <w:t xml:space="preserve"> </w:t>
+      </w:r>
+      <w:proofErr w:type="spellStart"/>
+      <w:r>
+        <w:t>el</w:t>
+      </w:r>
+      <w:proofErr w:type="spellEnd"/>
+      <w:r>
+        <w:t xml:space="preserve"> </w:t>
+      </w:r>
+      <w:proofErr w:type="spellStart"/>
+      <w:r>
+        <w:t>mencionado</w:t>
+      </w:r>
+      <w:proofErr w:type="spellEnd"/>
+      <w:r>
+        <w:t xml:space="preserve"> </w:t>
+      </w:r>
+      <w:proofErr w:type="spellStart"/>
+      <w:r>
+        <w:t>sistema</w:t>
+      </w:r>
+      <w:proofErr w:type="spellEnd"/>
+      <w:r>
+        <w:t xml:space="preserve"> </w:t>
+      </w:r>
+      <w:proofErr w:type="spellStart"/>
+      <w:r>
+        <w:t>propio</w:t>
+      </w:r>
+      <w:proofErr w:type="spellEnd"/>
+      <w:r>
+        <w:t xml:space="preserve"> de </w:t>
+      </w:r>
+      <w:proofErr w:type="spellStart"/>
+      <w:r>
+        <w:t>autoescalado</w:t>
+      </w:r>
+      <w:proofErr w:type="spellEnd"/>
+      <w:r>
+        <w:t xml:space="preserve"> horizontal de Kubernetes.</w:t>
       </w:r>
     </w:p>
     <w:p>
@@ -249,23 +435,291 @@
       <w:pPr>
         <w:pStyle w:val="Ttulo2"/>
       </w:pPr>
-      <w:r>
-        <w:t>Entorno de trabajo</w:t>
-      </w:r>
+      <w:proofErr w:type="spellStart"/>
+      <w:r>
+        <w:t>Entorno</w:t>
+      </w:r>
+      <w:proofErr w:type="spellEnd"/>
+      <w:r>
+        <w:t xml:space="preserve"> de </w:t>
+      </w:r>
+      <w:proofErr w:type="spellStart"/>
+      <w:r>
+        <w:t>trabajo</w:t>
+      </w:r>
+      <w:proofErr w:type="spellEnd"/>
     </w:p>
     <w:p/>
     <w:p>
       <w:r>
-        <w:t xml:space="preserve">La pieza fundamental de nuestro laboratorio es Kubernetes. Afortunadamente podemos instalarlo de forma sencilla en nuestro ordenador personal gracias a herramientas cómo Minikube que, si bien no </w:t>
-      </w:r>
-      <w:r>
-        <w:t xml:space="preserve">permite explotar </w:t>
-      </w:r>
-      <w:r>
-        <w:t>todas las capacidades disponibles en un cluster de Kubernetes</w:t>
-      </w:r>
-      <w:r>
-        <w:t>, sí permite trabajar con la mayoría de ellas y, desde luego, nos proporciona un entorno adecuado a nuestras necesidades.</w:t>
+        <w:t xml:space="preserve">La </w:t>
+      </w:r>
+      <w:proofErr w:type="spellStart"/>
+      <w:r>
+        <w:t>pieza</w:t>
+      </w:r>
+      <w:proofErr w:type="spellEnd"/>
+      <w:r>
+        <w:t xml:space="preserve"> fundamental de </w:t>
+      </w:r>
+      <w:proofErr w:type="spellStart"/>
+      <w:r>
+        <w:t>nuestro</w:t>
+      </w:r>
+      <w:proofErr w:type="spellEnd"/>
+      <w:r>
+        <w:t xml:space="preserve"> </w:t>
+      </w:r>
+      <w:proofErr w:type="spellStart"/>
+      <w:r>
+        <w:t>laboratorio</w:t>
+      </w:r>
+      <w:proofErr w:type="spellEnd"/>
+      <w:r>
+        <w:t xml:space="preserve"> es Kubernetes. </w:t>
+      </w:r>
+      <w:proofErr w:type="spellStart"/>
+      <w:r>
+        <w:t>Afortunadamente</w:t>
+      </w:r>
+      <w:proofErr w:type="spellEnd"/>
+      <w:r>
+        <w:t xml:space="preserve"> </w:t>
+      </w:r>
+      <w:proofErr w:type="spellStart"/>
+      <w:r>
+        <w:t>podemos</w:t>
+      </w:r>
+      <w:proofErr w:type="spellEnd"/>
+      <w:r>
+        <w:t xml:space="preserve"> </w:t>
+      </w:r>
+      <w:proofErr w:type="spellStart"/>
+      <w:r>
+        <w:t>instalarlo</w:t>
+      </w:r>
+      <w:proofErr w:type="spellEnd"/>
+      <w:r>
+        <w:t xml:space="preserve"> de forma </w:t>
+      </w:r>
+      <w:proofErr w:type="spellStart"/>
+      <w:r>
+        <w:t>sencilla</w:t>
+      </w:r>
+      <w:proofErr w:type="spellEnd"/>
+      <w:r>
+        <w:t xml:space="preserve"> </w:t>
+      </w:r>
+      <w:proofErr w:type="spellStart"/>
+      <w:r>
+        <w:t>en</w:t>
+      </w:r>
+      <w:proofErr w:type="spellEnd"/>
+      <w:r>
+        <w:t xml:space="preserve"> </w:t>
+      </w:r>
+      <w:proofErr w:type="spellStart"/>
+      <w:r>
+        <w:t>nuestro</w:t>
+      </w:r>
+      <w:proofErr w:type="spellEnd"/>
+      <w:r>
+        <w:t xml:space="preserve"> </w:t>
+      </w:r>
+      <w:proofErr w:type="spellStart"/>
+      <w:r>
+        <w:t>ordenador</w:t>
+      </w:r>
+      <w:proofErr w:type="spellEnd"/>
+      <w:r>
+        <w:t xml:space="preserve"> personal gracias a </w:t>
+      </w:r>
+      <w:proofErr w:type="spellStart"/>
+      <w:r>
+        <w:t>herramientas</w:t>
+      </w:r>
+      <w:proofErr w:type="spellEnd"/>
+      <w:r>
+        <w:t xml:space="preserve"> </w:t>
+      </w:r>
+      <w:proofErr w:type="spellStart"/>
+      <w:r>
+        <w:t>cómo</w:t>
+      </w:r>
+      <w:proofErr w:type="spellEnd"/>
+      <w:r>
+        <w:t xml:space="preserve"> </w:t>
+      </w:r>
+      <w:proofErr w:type="spellStart"/>
+      <w:r>
+        <w:t>Minikube</w:t>
+      </w:r>
+      <w:proofErr w:type="spellEnd"/>
+      <w:r>
+        <w:t xml:space="preserve"> que, </w:t>
+      </w:r>
+      <w:proofErr w:type="spellStart"/>
+      <w:r>
+        <w:t>si</w:t>
+      </w:r>
+      <w:proofErr w:type="spellEnd"/>
+      <w:r>
+        <w:t xml:space="preserve"> bien no </w:t>
+      </w:r>
+      <w:proofErr w:type="spellStart"/>
+      <w:r>
+        <w:t>permite</w:t>
+      </w:r>
+      <w:proofErr w:type="spellEnd"/>
+      <w:r>
+        <w:t xml:space="preserve"> </w:t>
+      </w:r>
+      <w:proofErr w:type="spellStart"/>
+      <w:r>
+        <w:t>explotar</w:t>
+      </w:r>
+      <w:proofErr w:type="spellEnd"/>
+      <w:r>
+        <w:t xml:space="preserve"> </w:t>
+      </w:r>
+      <w:proofErr w:type="spellStart"/>
+      <w:r>
+        <w:t>todas</w:t>
+      </w:r>
+      <w:proofErr w:type="spellEnd"/>
+      <w:r>
+        <w:t xml:space="preserve"> las </w:t>
+      </w:r>
+      <w:proofErr w:type="spellStart"/>
+      <w:r>
+        <w:t>capacidades</w:t>
+      </w:r>
+      <w:proofErr w:type="spellEnd"/>
+      <w:r>
+        <w:t xml:space="preserve"> </w:t>
+      </w:r>
+      <w:proofErr w:type="spellStart"/>
+      <w:r>
+        <w:t>disponibles</w:t>
+      </w:r>
+      <w:proofErr w:type="spellEnd"/>
+      <w:r>
+        <w:t xml:space="preserve"> </w:t>
+      </w:r>
+      <w:proofErr w:type="spellStart"/>
+      <w:r>
+        <w:t>en</w:t>
+      </w:r>
+      <w:proofErr w:type="spellEnd"/>
+      <w:r>
+        <w:t xml:space="preserve"> un cluster de Kubernetes</w:t>
+      </w:r>
+      <w:r>
+        <w:t xml:space="preserve">, </w:t>
+      </w:r>
+      <w:proofErr w:type="spellStart"/>
+      <w:r>
+        <w:t>sí</w:t>
+      </w:r>
+      <w:proofErr w:type="spellEnd"/>
+      <w:r>
+        <w:t xml:space="preserve"> </w:t>
+      </w:r>
+      <w:proofErr w:type="spellStart"/>
+      <w:r>
+        <w:t>permite</w:t>
+      </w:r>
+      <w:proofErr w:type="spellEnd"/>
+      <w:r>
+        <w:t xml:space="preserve"> </w:t>
+      </w:r>
+      <w:proofErr w:type="spellStart"/>
+      <w:r>
+        <w:t>trabajar</w:t>
+      </w:r>
+      <w:proofErr w:type="spellEnd"/>
+      <w:r>
+        <w:t xml:space="preserve"> con la </w:t>
+      </w:r>
+      <w:proofErr w:type="spellStart"/>
+      <w:r>
+        <w:t>mayoría</w:t>
+      </w:r>
+      <w:proofErr w:type="spellEnd"/>
+      <w:r>
+        <w:t xml:space="preserve"> de </w:t>
+      </w:r>
+      <w:proofErr w:type="spellStart"/>
+      <w:r>
+        <w:t>ellas</w:t>
+      </w:r>
+      <w:proofErr w:type="spellEnd"/>
+      <w:r>
+        <w:t xml:space="preserve"> y, </w:t>
+      </w:r>
+      <w:proofErr w:type="spellStart"/>
+      <w:r>
+        <w:t>desde</w:t>
+      </w:r>
+      <w:proofErr w:type="spellEnd"/>
+      <w:r>
+        <w:t xml:space="preserve"> </w:t>
+      </w:r>
+      <w:proofErr w:type="spellStart"/>
+      <w:r>
+        <w:t>luego</w:t>
+      </w:r>
+      <w:proofErr w:type="spellEnd"/>
+      <w:r>
+        <w:t xml:space="preserve">, </w:t>
+      </w:r>
+      <w:proofErr w:type="spellStart"/>
+      <w:r>
+        <w:t>nos</w:t>
+      </w:r>
+      <w:proofErr w:type="spellEnd"/>
+      <w:r>
+        <w:t xml:space="preserve"> </w:t>
+      </w:r>
+      <w:proofErr w:type="spellStart"/>
+      <w:r>
+        <w:t>proporciona</w:t>
+      </w:r>
+      <w:proofErr w:type="spellEnd"/>
+      <w:r>
+        <w:t xml:space="preserve"> un </w:t>
+      </w:r>
+      <w:proofErr w:type="spellStart"/>
+      <w:r>
+        <w:t>entorno</w:t>
+      </w:r>
+      <w:proofErr w:type="spellEnd"/>
+      <w:r>
+        <w:t xml:space="preserve"> </w:t>
+      </w:r>
+      <w:proofErr w:type="spellStart"/>
+      <w:r>
+        <w:t>adecuado</w:t>
+      </w:r>
+      <w:proofErr w:type="spellEnd"/>
+      <w:r>
+        <w:t xml:space="preserve"> a </w:t>
+      </w:r>
+      <w:proofErr w:type="spellStart"/>
+      <w:r>
+        <w:t>nuestras</w:t>
+      </w:r>
+      <w:proofErr w:type="spellEnd"/>
+      <w:r>
+        <w:t xml:space="preserve"> </w:t>
+      </w:r>
+      <w:proofErr w:type="spellStart"/>
+      <w:r>
+        <w:t>necesidades</w:t>
+      </w:r>
+      <w:proofErr w:type="spellEnd"/>
+      <w:r>
+        <w:t>.</w:t>
       </w:r>
     </w:p>
     <w:p/>
@@ -285,7 +739,15 @@
         <w:pStyle w:val="Ttulo3"/>
       </w:pPr>
       <w:r>
-        <w:t xml:space="preserve">¿Qué es </w:t>
+        <w:t>¿</w:t>
+      </w:r>
+      <w:proofErr w:type="spellStart"/>
+      <w:r>
+        <w:t>Qué</w:t>
+      </w:r>
+      <w:proofErr w:type="spellEnd"/>
+      <w:r>
+        <w:t xml:space="preserve"> es </w:t>
       </w:r>
       <w:r>
         <w:t>Kubernetes</w:t>
@@ -307,22 +769,272 @@
     <w:p/>
     <w:p>
       <w:r>
-        <w:t xml:space="preserve">Tal y como se define en su propio sitio web “Kubernetes es una plataforma portable y extensible de código abierto para administrar cargas de trabajo y servicios”. Para nuestros propósitos podemos pensar en ella como una plataforma de contenedores. </w:t>
-      </w:r>
-      <w:r>
-        <w:t xml:space="preserve">En cada uno de estos </w:t>
-      </w:r>
-      <w:r>
-        <w:t xml:space="preserve">contenedores </w:t>
-      </w:r>
-      <w:r>
-        <w:t>se desplegará u</w:t>
-      </w:r>
-      <w:r>
-        <w:t xml:space="preserve">na aplicación </w:t>
-      </w:r>
-      <w:r>
-        <w:t>y podremos tener varios contenedores con la misma aplicación desplegada.</w:t>
+        <w:t xml:space="preserve">Tal y </w:t>
+      </w:r>
+      <w:proofErr w:type="spellStart"/>
+      <w:r>
+        <w:t>como</w:t>
+      </w:r>
+      <w:proofErr w:type="spellEnd"/>
+      <w:r>
+        <w:t xml:space="preserve"> se define </w:t>
+      </w:r>
+      <w:proofErr w:type="spellStart"/>
+      <w:r>
+        <w:t>en</w:t>
+      </w:r>
+      <w:proofErr w:type="spellEnd"/>
+      <w:r>
+        <w:t xml:space="preserve"> </w:t>
+      </w:r>
+      <w:proofErr w:type="spellStart"/>
+      <w:r>
+        <w:t>su</w:t>
+      </w:r>
+      <w:proofErr w:type="spellEnd"/>
+      <w:r>
+        <w:t xml:space="preserve"> </w:t>
+      </w:r>
+      <w:proofErr w:type="spellStart"/>
+      <w:r>
+        <w:t>propio</w:t>
+      </w:r>
+      <w:proofErr w:type="spellEnd"/>
+      <w:r>
+        <w:t xml:space="preserve"> sitio web “Kubernetes es una </w:t>
+      </w:r>
+      <w:proofErr w:type="spellStart"/>
+      <w:r>
+        <w:t>plataforma</w:t>
+      </w:r>
+      <w:proofErr w:type="spellEnd"/>
+      <w:r>
+        <w:t xml:space="preserve"> portable y extensible de </w:t>
+      </w:r>
+      <w:proofErr w:type="spellStart"/>
+      <w:r>
+        <w:t>código</w:t>
+      </w:r>
+      <w:proofErr w:type="spellEnd"/>
+      <w:r>
+        <w:t xml:space="preserve"> </w:t>
+      </w:r>
+      <w:proofErr w:type="spellStart"/>
+      <w:r>
+        <w:t>abierto</w:t>
+      </w:r>
+      <w:proofErr w:type="spellEnd"/>
+      <w:r>
+        <w:t xml:space="preserve"> para </w:t>
+      </w:r>
+      <w:proofErr w:type="spellStart"/>
+      <w:r>
+        <w:t>administrar</w:t>
+      </w:r>
+      <w:proofErr w:type="spellEnd"/>
+      <w:r>
+        <w:t xml:space="preserve"> cargas de </w:t>
+      </w:r>
+      <w:proofErr w:type="spellStart"/>
+      <w:r>
+        <w:t>trabajo</w:t>
+      </w:r>
+      <w:proofErr w:type="spellEnd"/>
+      <w:r>
+        <w:t xml:space="preserve"> y </w:t>
+      </w:r>
+      <w:proofErr w:type="spellStart"/>
+      <w:r>
+        <w:t>servicios</w:t>
+      </w:r>
+      <w:proofErr w:type="spellEnd"/>
+      <w:r>
+        <w:t xml:space="preserve">”. Para </w:t>
+      </w:r>
+      <w:proofErr w:type="spellStart"/>
+      <w:r>
+        <w:t>nuestros</w:t>
+      </w:r>
+      <w:proofErr w:type="spellEnd"/>
+      <w:r>
+        <w:t xml:space="preserve"> </w:t>
+      </w:r>
+      <w:proofErr w:type="spellStart"/>
+      <w:r>
+        <w:t>propósitos</w:t>
+      </w:r>
+      <w:proofErr w:type="spellEnd"/>
+      <w:r>
+        <w:t xml:space="preserve"> </w:t>
+      </w:r>
+      <w:proofErr w:type="spellStart"/>
+      <w:r>
+        <w:t>podemos</w:t>
+      </w:r>
+      <w:proofErr w:type="spellEnd"/>
+      <w:r>
+        <w:t xml:space="preserve"> </w:t>
+      </w:r>
+      <w:proofErr w:type="spellStart"/>
+      <w:r>
+        <w:t>pensar</w:t>
+      </w:r>
+      <w:proofErr w:type="spellEnd"/>
+      <w:r>
+        <w:t xml:space="preserve"> </w:t>
+      </w:r>
+      <w:proofErr w:type="spellStart"/>
+      <w:r>
+        <w:t>en</w:t>
+      </w:r>
+      <w:proofErr w:type="spellEnd"/>
+      <w:r>
+        <w:t xml:space="preserve"> </w:t>
+      </w:r>
+      <w:proofErr w:type="spellStart"/>
+      <w:r>
+        <w:t>ella</w:t>
+      </w:r>
+      <w:proofErr w:type="spellEnd"/>
+      <w:r>
+        <w:t xml:space="preserve"> </w:t>
+      </w:r>
+      <w:proofErr w:type="spellStart"/>
+      <w:r>
+        <w:t>como</w:t>
+      </w:r>
+      <w:proofErr w:type="spellEnd"/>
+      <w:r>
+        <w:t xml:space="preserve"> una </w:t>
+      </w:r>
+      <w:proofErr w:type="spellStart"/>
+      <w:r>
+        <w:t>plataforma</w:t>
+      </w:r>
+      <w:proofErr w:type="spellEnd"/>
+      <w:r>
+        <w:t xml:space="preserve"> de </w:t>
+      </w:r>
+      <w:proofErr w:type="spellStart"/>
+      <w:r>
+        <w:t>contenedores</w:t>
+      </w:r>
+      <w:proofErr w:type="spellEnd"/>
+      <w:r>
+        <w:t xml:space="preserve">. </w:t>
+      </w:r>
+      <w:proofErr w:type="spellStart"/>
+      <w:r>
+        <w:t>En</w:t>
+      </w:r>
+      <w:proofErr w:type="spellEnd"/>
+      <w:r>
+        <w:t xml:space="preserve"> </w:t>
+      </w:r>
+      <w:proofErr w:type="spellStart"/>
+      <w:r>
+        <w:t>cada</w:t>
+      </w:r>
+      <w:proofErr w:type="spellEnd"/>
+      <w:r>
+        <w:t xml:space="preserve"> uno de </w:t>
+      </w:r>
+      <w:proofErr w:type="spellStart"/>
+      <w:r>
+        <w:t>estos</w:t>
+      </w:r>
+      <w:proofErr w:type="spellEnd"/>
+      <w:r>
+        <w:t xml:space="preserve"> </w:t>
+      </w:r>
+      <w:proofErr w:type="spellStart"/>
+      <w:r>
+        <w:t>contenedores</w:t>
+      </w:r>
+      <w:proofErr w:type="spellEnd"/>
+      <w:r>
+        <w:t xml:space="preserve"> </w:t>
+      </w:r>
+      <w:r>
+        <w:t xml:space="preserve">se </w:t>
+      </w:r>
+      <w:proofErr w:type="spellStart"/>
+      <w:r>
+        <w:t>desplegará</w:t>
+      </w:r>
+      <w:proofErr w:type="spellEnd"/>
+      <w:r>
+        <w:t xml:space="preserve"> u</w:t>
+      </w:r>
+      <w:r>
+        <w:t xml:space="preserve">na </w:t>
+      </w:r>
+      <w:proofErr w:type="spellStart"/>
+      <w:r>
+        <w:t>aplicación</w:t>
+      </w:r>
+      <w:proofErr w:type="spellEnd"/>
+      <w:r>
+        <w:t xml:space="preserve"> </w:t>
+      </w:r>
+      <w:r>
+        <w:t xml:space="preserve">y </w:t>
+      </w:r>
+      <w:proofErr w:type="spellStart"/>
+      <w:r>
+        <w:t>podremos</w:t>
+      </w:r>
+      <w:proofErr w:type="spellEnd"/>
+      <w:r>
+        <w:t xml:space="preserve"> </w:t>
+      </w:r>
+      <w:proofErr w:type="spellStart"/>
+      <w:r>
+        <w:t>tener</w:t>
+      </w:r>
+      <w:proofErr w:type="spellEnd"/>
+      <w:r>
+        <w:t xml:space="preserve"> </w:t>
+      </w:r>
+      <w:proofErr w:type="spellStart"/>
+      <w:r>
+        <w:t>varios</w:t>
+      </w:r>
+      <w:proofErr w:type="spellEnd"/>
+      <w:r>
+        <w:t xml:space="preserve"> </w:t>
+      </w:r>
+      <w:proofErr w:type="spellStart"/>
+      <w:r>
+        <w:t>contenedores</w:t>
+      </w:r>
+      <w:proofErr w:type="spellEnd"/>
+      <w:r>
+        <w:t xml:space="preserve"> con la </w:t>
+      </w:r>
+      <w:proofErr w:type="spellStart"/>
+      <w:r>
+        <w:t>misma</w:t>
+      </w:r>
+      <w:proofErr w:type="spellEnd"/>
+      <w:r>
+        <w:t xml:space="preserve"> </w:t>
+      </w:r>
+      <w:proofErr w:type="spellStart"/>
+      <w:r>
+        <w:t>aplicación</w:t>
+      </w:r>
+      <w:proofErr w:type="spellEnd"/>
+      <w:r>
+        <w:t xml:space="preserve"> </w:t>
+      </w:r>
+      <w:proofErr w:type="spellStart"/>
+      <w:r>
+        <w:t>desplegada</w:t>
+      </w:r>
+      <w:proofErr w:type="spellEnd"/>
+      <w:r>
+        <w:t>.</w:t>
       </w:r>
     </w:p>
     <w:p>
@@ -474,8 +1186,19 @@
     </w:p>
     <w:p/>
     <w:p>
-      <w:r>
-        <w:t>Activar Kubernetes Dashboard</w:t>
+      <w:proofErr w:type="spellStart"/>
+      <w:r>
+        <w:t>Activar</w:t>
+      </w:r>
+      <w:proofErr w:type="spellEnd"/>
+      <w:r>
+        <w:t xml:space="preserve"> Kubernetes Dashboard</w:t>
+      </w:r>
+    </w:p>
+    <w:p/>
+    <w:p>
+      <w:r>
+        <w:t>https://minikube.sigs.k8s.io/docs/handbook/dashboard/</w:t>
       </w:r>
     </w:p>
     <w:p>
@@ -501,25 +1224,351 @@
     </w:p>
     <w:p/>
     <w:p>
-      <w:r>
-        <w:t>Activar Kubernetes Metrics Server</w:t>
+      <w:proofErr w:type="spellStart"/>
+      <w:r>
+        <w:t>Activar</w:t>
+      </w:r>
+      <w:proofErr w:type="spellEnd"/>
+      <w:r>
+        <w:t xml:space="preserve"> Kubernetes Metrics Server</w:t>
       </w:r>
     </w:p>
     <w:p/>
     <w:p/>
     <w:p>
       <w:pPr>
+        <w:rPr>
+          <w:lang w:val="es-ES"/>
+        </w:rPr>
+      </w:pPr>
+      <w:proofErr w:type="spellStart"/>
+      <w:r>
+        <w:rPr>
+          <w:lang w:val="es-ES"/>
+        </w:rPr>
+        <w:t>kubectl</w:t>
+      </w:r>
+      <w:proofErr w:type="spellEnd"/>
+      <w:r>
+        <w:rPr>
+          <w:lang w:val="es-ES"/>
+        </w:rPr>
+        <w:t xml:space="preserve"> </w:t>
+      </w:r>
+      <w:proofErr w:type="spellStart"/>
+      <w:r>
+        <w:rPr>
+          <w:lang w:val="es-ES"/>
+        </w:rPr>
+        <w:t>autoscale</w:t>
+      </w:r>
+      <w:proofErr w:type="spellEnd"/>
+      <w:r>
+        <w:rPr>
+          <w:lang w:val="es-ES"/>
+        </w:rPr>
+        <w:t xml:space="preserve"> </w:t>
+      </w:r>
+      <w:proofErr w:type="spellStart"/>
+      <w:r>
+        <w:rPr>
+          <w:lang w:val="es-ES"/>
+        </w:rPr>
+        <w:t>deployment</w:t>
+      </w:r>
+      <w:proofErr w:type="spellEnd"/>
+      <w:r>
+        <w:rPr>
+          <w:lang w:val="es-ES"/>
+        </w:rPr>
+        <w:t xml:space="preserve"> </w:t>
+      </w:r>
+      <w:proofErr w:type="spellStart"/>
+      <w:r>
+        <w:rPr>
+          <w:lang w:val="es-ES"/>
+        </w:rPr>
+        <w:t>php</w:t>
+      </w:r>
+      <w:proofErr w:type="spellEnd"/>
+      <w:r>
+        <w:rPr>
+          <w:lang w:val="es-ES"/>
+        </w:rPr>
+        <w:t>-apache --</w:t>
+      </w:r>
+      <w:proofErr w:type="spellStart"/>
+      <w:r>
+        <w:rPr>
+          <w:lang w:val="es-ES"/>
+        </w:rPr>
+        <w:t>cpu-percent</w:t>
+      </w:r>
+      <w:proofErr w:type="spellEnd"/>
+      <w:r>
+        <w:rPr>
+          <w:lang w:val="es-ES"/>
+        </w:rPr>
+        <w:t>=50 --min=1 --</w:t>
+      </w:r>
+      <w:proofErr w:type="spellStart"/>
+      <w:r>
+        <w:rPr>
+          <w:lang w:val="es-ES"/>
+        </w:rPr>
+        <w:t>max</w:t>
+      </w:r>
+      <w:proofErr w:type="spellEnd"/>
+      <w:r>
+        <w:rPr>
+          <w:lang w:val="es-ES"/>
+        </w:rPr>
+        <w:t>=10</w:t>
+      </w:r>
+      <w:r>
+        <w:rPr>
+          <w:lang w:val="es-ES"/>
+        </w:rPr>
+        <w:t xml:space="preserve"> -n </w:t>
+      </w:r>
+      <w:proofErr w:type="spellStart"/>
+      <w:r>
+        <w:rPr>
+          <w:lang w:val="es-ES"/>
+        </w:rPr>
+        <w:t>php</w:t>
+      </w:r>
+      <w:proofErr w:type="spellEnd"/>
+      <w:r>
+        <w:rPr>
+          <w:lang w:val="es-ES"/>
+        </w:rPr>
+        <w:t>-apache</w:t>
+      </w:r>
+    </w:p>
+    <w:p/>
+    <w:p/>
+    <w:p/>
+    <w:p>
+      <w:pPr>
         <w:pStyle w:val="Ttulo2"/>
       </w:pPr>
       <w:r>
-        <w:lastRenderedPageBreak/>
         <w:t>Prometheus</w:t>
       </w:r>
     </w:p>
     <w:p/>
     <w:p>
       <w:r>
-        <w:t>Prometheus es una herramienta de código abierto que permite obtener y almacenar métricas y series temporales de datos. Dispone de integraciones para numerosos sistemas, incluido kubernetes, y será el método que nos permitirá obtener la información de entrada que necesitamos para nuestro agente de aprendizaje reforzado.</w:t>
+        <w:t xml:space="preserve">Prometheus es una </w:t>
+      </w:r>
+      <w:proofErr w:type="spellStart"/>
+      <w:r>
+        <w:t>herramienta</w:t>
+      </w:r>
+      <w:proofErr w:type="spellEnd"/>
+      <w:r>
+        <w:t xml:space="preserve"> de </w:t>
+      </w:r>
+      <w:proofErr w:type="spellStart"/>
+      <w:r>
+        <w:t>código</w:t>
+      </w:r>
+      <w:proofErr w:type="spellEnd"/>
+      <w:r>
+        <w:t xml:space="preserve"> </w:t>
+      </w:r>
+      <w:proofErr w:type="spellStart"/>
+      <w:r>
+        <w:t>abierto</w:t>
+      </w:r>
+      <w:proofErr w:type="spellEnd"/>
+      <w:r>
+        <w:t xml:space="preserve"> que </w:t>
+      </w:r>
+      <w:proofErr w:type="spellStart"/>
+      <w:r>
+        <w:t>permite</w:t>
+      </w:r>
+      <w:proofErr w:type="spellEnd"/>
+      <w:r>
+        <w:t xml:space="preserve"> </w:t>
+      </w:r>
+      <w:proofErr w:type="spellStart"/>
+      <w:r>
+        <w:t>obtener</w:t>
+      </w:r>
+      <w:proofErr w:type="spellEnd"/>
+      <w:r>
+        <w:t xml:space="preserve"> y </w:t>
+      </w:r>
+      <w:proofErr w:type="spellStart"/>
+      <w:r>
+        <w:t>almacenar</w:t>
+      </w:r>
+      <w:proofErr w:type="spellEnd"/>
+      <w:r>
+        <w:t xml:space="preserve"> </w:t>
+      </w:r>
+      <w:proofErr w:type="spellStart"/>
+      <w:r>
+        <w:t>métricas</w:t>
+      </w:r>
+      <w:proofErr w:type="spellEnd"/>
+      <w:r>
+        <w:t xml:space="preserve"> y series </w:t>
+      </w:r>
+      <w:proofErr w:type="spellStart"/>
+      <w:r>
+        <w:t>temporales</w:t>
+      </w:r>
+      <w:proofErr w:type="spellEnd"/>
+      <w:r>
+        <w:t xml:space="preserve"> de </w:t>
+      </w:r>
+      <w:proofErr w:type="spellStart"/>
+      <w:r>
+        <w:t>datos</w:t>
+      </w:r>
+      <w:proofErr w:type="spellEnd"/>
+      <w:r>
+        <w:t xml:space="preserve">. Dispone de </w:t>
+      </w:r>
+      <w:proofErr w:type="spellStart"/>
+      <w:r>
+        <w:t>integraciones</w:t>
+      </w:r>
+      <w:proofErr w:type="spellEnd"/>
+      <w:r>
+        <w:t xml:space="preserve"> para </w:t>
+      </w:r>
+      <w:proofErr w:type="spellStart"/>
+      <w:r>
+        <w:t>numerosos</w:t>
+      </w:r>
+      <w:proofErr w:type="spellEnd"/>
+      <w:r>
+        <w:t xml:space="preserve"> </w:t>
+      </w:r>
+      <w:proofErr w:type="spellStart"/>
+      <w:r>
+        <w:t>sistemas</w:t>
+      </w:r>
+      <w:proofErr w:type="spellEnd"/>
+      <w:r>
+        <w:t xml:space="preserve">, </w:t>
+      </w:r>
+      <w:proofErr w:type="spellStart"/>
+      <w:r>
+        <w:t>incluido</w:t>
+      </w:r>
+      <w:proofErr w:type="spellEnd"/>
+      <w:r>
+        <w:t xml:space="preserve"> </w:t>
+      </w:r>
+      <w:proofErr w:type="spellStart"/>
+      <w:r>
+        <w:t>kubernetes</w:t>
+      </w:r>
+      <w:proofErr w:type="spellEnd"/>
+      <w:r>
+        <w:t xml:space="preserve">, y </w:t>
+      </w:r>
+      <w:proofErr w:type="spellStart"/>
+      <w:r>
+        <w:t>será</w:t>
+      </w:r>
+      <w:proofErr w:type="spellEnd"/>
+      <w:r>
+        <w:t xml:space="preserve"> </w:t>
+      </w:r>
+      <w:proofErr w:type="spellStart"/>
+      <w:r>
+        <w:t>el</w:t>
+      </w:r>
+      <w:proofErr w:type="spellEnd"/>
+      <w:r>
+        <w:t xml:space="preserve"> </w:t>
+      </w:r>
+      <w:proofErr w:type="spellStart"/>
+      <w:r>
+        <w:t>método</w:t>
+      </w:r>
+      <w:proofErr w:type="spellEnd"/>
+      <w:r>
+        <w:t xml:space="preserve"> que </w:t>
+      </w:r>
+      <w:proofErr w:type="spellStart"/>
+      <w:r>
+        <w:t>nos</w:t>
+      </w:r>
+      <w:proofErr w:type="spellEnd"/>
+      <w:r>
+        <w:t xml:space="preserve"> </w:t>
+      </w:r>
+      <w:proofErr w:type="spellStart"/>
+      <w:r>
+        <w:t>permitirá</w:t>
+      </w:r>
+      <w:proofErr w:type="spellEnd"/>
+      <w:r>
+        <w:t xml:space="preserve"> </w:t>
+      </w:r>
+      <w:proofErr w:type="spellStart"/>
+      <w:r>
+        <w:t>obtener</w:t>
+      </w:r>
+      <w:proofErr w:type="spellEnd"/>
+      <w:r>
+        <w:t xml:space="preserve"> la </w:t>
+      </w:r>
+      <w:proofErr w:type="spellStart"/>
+      <w:r>
+        <w:t>información</w:t>
+      </w:r>
+      <w:proofErr w:type="spellEnd"/>
+      <w:r>
+        <w:t xml:space="preserve"> de entrada que </w:t>
+      </w:r>
+      <w:proofErr w:type="spellStart"/>
+      <w:r>
+        <w:t>necesitamos</w:t>
+      </w:r>
+      <w:proofErr w:type="spellEnd"/>
+      <w:r>
+        <w:t xml:space="preserve"> para </w:t>
+      </w:r>
+      <w:proofErr w:type="spellStart"/>
+      <w:r>
+        <w:t>nuestro</w:t>
+      </w:r>
+      <w:proofErr w:type="spellEnd"/>
+      <w:r>
+        <w:t xml:space="preserve"> </w:t>
+      </w:r>
+      <w:proofErr w:type="spellStart"/>
+      <w:r>
+        <w:t>agente</w:t>
+      </w:r>
+      <w:proofErr w:type="spellEnd"/>
+      <w:r>
+        <w:t xml:space="preserve"> de </w:t>
+      </w:r>
+      <w:proofErr w:type="spellStart"/>
+      <w:r>
+        <w:t>aprendizaje</w:t>
+      </w:r>
+      <w:proofErr w:type="spellEnd"/>
+      <w:r>
+        <w:t xml:space="preserve"> </w:t>
+      </w:r>
+      <w:proofErr w:type="spellStart"/>
+      <w:r>
+        <w:t>reforzado</w:t>
+      </w:r>
+      <w:proofErr w:type="spellEnd"/>
+      <w:r>
+        <w:t>.</w:t>
       </w:r>
     </w:p>
     <w:p/>
@@ -579,18 +1628,624 @@
     </w:p>
     <w:p/>
     <w:p>
-      <w:r>
-        <w:t>Instalar Prometheus</w:t>
+      <w:proofErr w:type="spellStart"/>
+      <w:r>
+        <w:t>Instalar</w:t>
+      </w:r>
+      <w:proofErr w:type="spellEnd"/>
+      <w:r>
+        <w:t xml:space="preserve"> Prometheus</w:t>
+      </w:r>
+      <w:r>
+        <w:t xml:space="preserve"> </w:t>
+      </w:r>
+      <w:proofErr w:type="spellStart"/>
+      <w:r>
+        <w:t>en</w:t>
+      </w:r>
+      <w:proofErr w:type="spellEnd"/>
+      <w:r>
+        <w:t xml:space="preserve"> </w:t>
+      </w:r>
+      <w:proofErr w:type="spellStart"/>
+      <w:r>
+        <w:t>Minikube</w:t>
+      </w:r>
+      <w:proofErr w:type="spellEnd"/>
+    </w:p>
+    <w:p>
+      <w:pPr>
+        <w:rPr>
+          <w:u w:val="single"/>
+        </w:rPr>
+      </w:pPr>
+    </w:p>
+    <w:p>
+      <w:pPr>
+        <w:rPr>
+          <w:u w:val="single"/>
+        </w:rPr>
+      </w:pPr>
+      <w:r>
+        <w:t>https://blog.marcnuri.com/prometheus-grafana-setup-minikube</w:t>
+      </w:r>
+    </w:p>
+    <w:p/>
+    <w:p>
+      <w:proofErr w:type="spellStart"/>
+      <w:r>
+        <w:t>kubectl</w:t>
+      </w:r>
+      <w:proofErr w:type="spellEnd"/>
+      <w:r>
+        <w:t xml:space="preserve"> get svc</w:t>
+      </w:r>
+    </w:p>
+    <w:p/>
+    <w:p>
+      <w:proofErr w:type="spellStart"/>
+      <w:r>
+        <w:t>minikube</w:t>
+      </w:r>
+      <w:proofErr w:type="spellEnd"/>
+      <w:r>
+        <w:t xml:space="preserve"> service </w:t>
+      </w:r>
+      <w:proofErr w:type="spellStart"/>
+      <w:r>
+        <w:t>prometheus</w:t>
+      </w:r>
+      <w:proofErr w:type="spellEnd"/>
+      <w:r>
+        <w:t>-server-np --</w:t>
+      </w:r>
+      <w:proofErr w:type="spellStart"/>
+      <w:r>
+        <w:t>url</w:t>
+      </w:r>
+      <w:proofErr w:type="spellEnd"/>
+    </w:p>
+    <w:p>
+      <w:pPr>
+        <w:rPr>
+          <w:u w:val="single"/>
+        </w:rPr>
+      </w:pPr>
+    </w:p>
+    <w:p>
+      <w:r>
+        <w:t>Metrics</w:t>
+      </w:r>
+    </w:p>
+    <w:p/>
+    <w:p>
+      <w:pPr>
+        <w:rPr>
+          <w:b/>
+          <w:bCs/>
+        </w:rPr>
+      </w:pPr>
+      <w:r>
+        <w:rPr>
+          <w:b/>
+          <w:bCs/>
+        </w:rPr>
+        <w:t>sum (rate (</w:t>
+      </w:r>
+      <w:proofErr w:type="spellStart"/>
+      <w:r>
+        <w:rPr>
+          <w:b/>
+          <w:bCs/>
+        </w:rPr>
+        <w:t>container_cpu_usage_seconds_total</w:t>
+      </w:r>
+      <w:proofErr w:type="spellEnd"/>
+      <w:r>
+        <w:rPr>
+          <w:b/>
+          <w:bCs/>
+        </w:rPr>
+        <w:t>{namespace="php-</w:t>
+      </w:r>
+      <w:proofErr w:type="spellStart"/>
+      <w:r>
+        <w:rPr>
+          <w:b/>
+          <w:bCs/>
+        </w:rPr>
+        <w:t>apache</w:t>
+      </w:r>
+      <w:proofErr w:type="spellEnd"/>
+      <w:r>
+        <w:rPr>
+          <w:b/>
+          <w:bCs/>
+        </w:rPr>
+        <w:t>", name!~".*</w:t>
+      </w:r>
+      <w:proofErr w:type="spellStart"/>
+      <w:r>
+        <w:rPr>
+          <w:b/>
+          <w:bCs/>
+        </w:rPr>
+        <w:t>prometheus</w:t>
+      </w:r>
+      <w:proofErr w:type="spellEnd"/>
+      <w:r>
+        <w:rPr>
+          <w:b/>
+          <w:bCs/>
+        </w:rPr>
+        <w:t>.*", image!="", container!="POD", id!~".*/docker/.*"}[3m])) by (pod)</w:t>
+      </w:r>
+    </w:p>
+    <w:p>
+      <w:pPr>
+        <w:rPr>
+          <w:b/>
+          <w:bCs/>
+        </w:rPr>
+      </w:pPr>
+    </w:p>
+    <w:p>
+      <w:r>
+        <w:t>sum (rate (</w:t>
+      </w:r>
+      <w:proofErr w:type="spellStart"/>
+      <w:r>
+        <w:t>container_cpu_usage_seconds_total</w:t>
+      </w:r>
+      <w:proofErr w:type="spellEnd"/>
+      <w:r>
+        <w:t>{namespace="php-</w:t>
+      </w:r>
+      <w:proofErr w:type="spellStart"/>
+      <w:r>
+        <w:t>apache</w:t>
+      </w:r>
+      <w:proofErr w:type="spellEnd"/>
+      <w:r>
+        <w:t>"}[2m])) by (</w:t>
+      </w:r>
+      <w:proofErr w:type="spellStart"/>
+      <w:r>
+        <w:t>pod_name</w:t>
+      </w:r>
+      <w:proofErr w:type="spellEnd"/>
+      <w:r>
+        <w:t>)</w:t>
+      </w:r>
+    </w:p>
+    <w:p/>
+    <w:p>
+      <w:proofErr w:type="spellStart"/>
+      <w:r>
+        <w:t>container_cpu_usage_seconds_total</w:t>
+      </w:r>
+      <w:proofErr w:type="spellEnd"/>
+      <w:r>
+        <w:t>{namespace="php-</w:t>
+      </w:r>
+      <w:proofErr w:type="spellStart"/>
+      <w:r>
+        <w:t>apache</w:t>
+      </w:r>
+      <w:proofErr w:type="spellEnd"/>
+      <w:r>
+        <w:t>", name!~".*</w:t>
+      </w:r>
+      <w:proofErr w:type="spellStart"/>
+      <w:r>
+        <w:t>prometheus</w:t>
+      </w:r>
+      <w:proofErr w:type="spellEnd"/>
+      <w:r>
+        <w:t>.*", image!="", container!="POD", id!~".*/docker/.*"}[2m]</w:t>
       </w:r>
     </w:p>
     <w:p/>
     <w:p/>
     <w:p>
       <w:pPr>
+        <w:rPr>
+          <w:u w:val="single"/>
+        </w:rPr>
+      </w:pPr>
+      <w:r>
+        <w:t>sum (rate (</w:t>
+      </w:r>
+      <w:proofErr w:type="spellStart"/>
+      <w:r>
+        <w:t>container_cpu_usage_seconds_total</w:t>
+      </w:r>
+      <w:proofErr w:type="spellEnd"/>
+      <w:r>
+        <w:t>{namespace="php-</w:t>
+      </w:r>
+      <w:proofErr w:type="spellStart"/>
+      <w:r>
+        <w:t>apache</w:t>
+      </w:r>
+      <w:proofErr w:type="spellEnd"/>
+      <w:r>
+        <w:t>"}[2m])) / sum (</w:t>
+      </w:r>
+      <w:proofErr w:type="spellStart"/>
+      <w:r>
+        <w:t>machine_cpu_cores</w:t>
+      </w:r>
+      <w:proofErr w:type="spellEnd"/>
+      <w:r>
+        <w:t>) * 100</w:t>
+      </w:r>
+    </w:p>
+    <w:p>
+      <w:pPr>
+        <w:rPr>
+          <w:u w:val="single"/>
+        </w:rPr>
+      </w:pPr>
+    </w:p>
+    <w:p>
+      <w:r>
+        <w:t>¿¿???</w:t>
+      </w:r>
+    </w:p>
+    <w:p>
+      <w:r>
+        <w:t xml:space="preserve">sum(rate(container_cpu_usage_seconds_total{name!~".*prometheus.*", image!="", </w:t>
+      </w:r>
+      <w:proofErr w:type="spellStart"/>
+      <w:r>
+        <w:t>container_name</w:t>
+      </w:r>
+      <w:proofErr w:type="spellEnd"/>
+      <w:r>
+        <w:t>!="POD"}[5m])) by (</w:t>
+      </w:r>
+      <w:proofErr w:type="spellStart"/>
+      <w:r>
+        <w:t>pod_name</w:t>
+      </w:r>
+      <w:proofErr w:type="spellEnd"/>
+      <w:r>
+        <w:t xml:space="preserve">, </w:t>
+      </w:r>
+      <w:proofErr w:type="spellStart"/>
+      <w:r>
+        <w:t>container_name</w:t>
+      </w:r>
+      <w:proofErr w:type="spellEnd"/>
+      <w:r>
+        <w:t>) /</w:t>
+      </w:r>
+    </w:p>
+    <w:p>
+      <w:r>
+        <w:t>sum(</w:t>
+      </w:r>
+      <w:proofErr w:type="spellStart"/>
+      <w:r>
+        <w:t>container_spec_cpu_quota</w:t>
+      </w:r>
+      <w:proofErr w:type="spellEnd"/>
+      <w:r>
+        <w:t>{name!~".*</w:t>
+      </w:r>
+      <w:proofErr w:type="spellStart"/>
+      <w:r>
+        <w:t>prometheus</w:t>
+      </w:r>
+      <w:proofErr w:type="spellEnd"/>
+      <w:r>
+        <w:t xml:space="preserve">.*", image!="", container_name!="POD"}/container_spec_cpu_period{name!~".*prometheus.*", image!="", </w:t>
+      </w:r>
+      <w:proofErr w:type="spellStart"/>
+      <w:r>
+        <w:t>container_name</w:t>
+      </w:r>
+      <w:proofErr w:type="spellEnd"/>
+      <w:r>
+        <w:t>!="POD"}) by (</w:t>
+      </w:r>
+      <w:proofErr w:type="spellStart"/>
+      <w:r>
+        <w:t>pod_name</w:t>
+      </w:r>
+      <w:proofErr w:type="spellEnd"/>
+      <w:r>
+        <w:t xml:space="preserve">, </w:t>
+      </w:r>
+      <w:proofErr w:type="spellStart"/>
+      <w:r>
+        <w:t>container_name</w:t>
+      </w:r>
+      <w:proofErr w:type="spellEnd"/>
+      <w:r>
+        <w:t>)</w:t>
+      </w:r>
+    </w:p>
+    <w:p/>
+    <w:p/>
+    <w:p>
+      <w:r>
+        <w:t>Number of pods:</w:t>
+      </w:r>
+    </w:p>
+    <w:p/>
+    <w:p>
+      <w:r>
+        <w:t>count(</w:t>
+      </w:r>
+      <w:proofErr w:type="spellStart"/>
+      <w:r>
+        <w:t>kube_pod_info</w:t>
+      </w:r>
+      <w:proofErr w:type="spellEnd"/>
+      <w:r>
+        <w:t>{namespace="php-</w:t>
+      </w:r>
+      <w:proofErr w:type="spellStart"/>
+      <w:r>
+        <w:t>apache</w:t>
+      </w:r>
+      <w:proofErr w:type="spellEnd"/>
+      <w:r>
+        <w:t>"}) by (namespace)</w:t>
+      </w:r>
+    </w:p>
+    <w:p>
+      <w:r>
+        <w:t>count(</w:t>
+      </w:r>
+      <w:proofErr w:type="spellStart"/>
+      <w:r>
+        <w:t>kube_pod_info</w:t>
+      </w:r>
+      <w:proofErr w:type="spellEnd"/>
+      <w:r>
+        <w:t>{namespace="php-</w:t>
+      </w:r>
+      <w:proofErr w:type="spellStart"/>
+      <w:r>
+        <w:t>apache</w:t>
+      </w:r>
+      <w:proofErr w:type="spellEnd"/>
+      <w:r>
+        <w:t>", pod!~".*load.*"}) by (namespace)</w:t>
+      </w:r>
+    </w:p>
+    <w:p/>
+    <w:p>
+      <w:r>
+        <w:t>Increase Load</w:t>
+      </w:r>
+    </w:p>
+    <w:p/>
+    <w:p>
+      <w:proofErr w:type="spellStart"/>
+      <w:r>
+        <w:rPr>
+          <w:lang w:val="es-ES"/>
+        </w:rPr>
+        <w:t>kubectl</w:t>
+      </w:r>
+      <w:proofErr w:type="spellEnd"/>
+      <w:r>
+        <w:rPr>
+          <w:lang w:val="es-ES"/>
+        </w:rPr>
+        <w:t xml:space="preserve"> run -i --</w:t>
+      </w:r>
+      <w:proofErr w:type="spellStart"/>
+      <w:r>
+        <w:rPr>
+          <w:lang w:val="es-ES"/>
+        </w:rPr>
+        <w:t>tty</w:t>
+      </w:r>
+      <w:proofErr w:type="spellEnd"/>
+      <w:r>
+        <w:rPr>
+          <w:lang w:val="es-ES"/>
+        </w:rPr>
+        <w:t xml:space="preserve"> load-generator2 --</w:t>
+      </w:r>
+      <w:proofErr w:type="spellStart"/>
+      <w:r>
+        <w:rPr>
+          <w:lang w:val="es-ES"/>
+        </w:rPr>
+        <w:t>rm</w:t>
+      </w:r>
+      <w:proofErr w:type="spellEnd"/>
+      <w:r>
+        <w:rPr>
+          <w:lang w:val="es-ES"/>
+        </w:rPr>
+        <w:t xml:space="preserve"> --</w:t>
+      </w:r>
+      <w:proofErr w:type="spellStart"/>
+      <w:r>
+        <w:rPr>
+          <w:lang w:val="es-ES"/>
+        </w:rPr>
+        <w:t>image</w:t>
+      </w:r>
+      <w:proofErr w:type="spellEnd"/>
+      <w:r>
+        <w:rPr>
+          <w:lang w:val="es-ES"/>
+        </w:rPr>
+        <w:t>=</w:t>
+      </w:r>
+      <w:proofErr w:type="spellStart"/>
+      <w:r>
+        <w:rPr>
+          <w:lang w:val="es-ES"/>
+        </w:rPr>
+        <w:t>busybox</w:t>
+      </w:r>
+      <w:proofErr w:type="spellEnd"/>
+      <w:r>
+        <w:rPr>
+          <w:lang w:val="es-ES"/>
+        </w:rPr>
+        <w:t xml:space="preserve"> -n </w:t>
+      </w:r>
+      <w:proofErr w:type="spellStart"/>
+      <w:r>
+        <w:rPr>
+          <w:lang w:val="es-ES"/>
+        </w:rPr>
+        <w:t>php</w:t>
+      </w:r>
+      <w:proofErr w:type="spellEnd"/>
+      <w:r>
+        <w:rPr>
+          <w:lang w:val="es-ES"/>
+        </w:rPr>
+        <w:t>-apache --</w:t>
+      </w:r>
+      <w:proofErr w:type="spellStart"/>
+      <w:r>
+        <w:rPr>
+          <w:lang w:val="es-ES"/>
+        </w:rPr>
+        <w:t>restart</w:t>
+      </w:r>
+      <w:proofErr w:type="spellEnd"/>
+      <w:r>
+        <w:rPr>
+          <w:lang w:val="es-ES"/>
+        </w:rPr>
+        <w:t>=</w:t>
+      </w:r>
+      <w:proofErr w:type="spellStart"/>
+      <w:r>
+        <w:rPr>
+          <w:lang w:val="es-ES"/>
+        </w:rPr>
+        <w:t>Never</w:t>
+      </w:r>
+      <w:proofErr w:type="spellEnd"/>
+      <w:r>
+        <w:rPr>
+          <w:lang w:val="es-ES"/>
+        </w:rPr>
+        <w:t xml:space="preserve"> -- /</w:t>
+      </w:r>
+      <w:proofErr w:type="spellStart"/>
+      <w:r>
+        <w:rPr>
+          <w:lang w:val="es-ES"/>
+        </w:rPr>
+        <w:t>bin</w:t>
+      </w:r>
+      <w:proofErr w:type="spellEnd"/>
+      <w:r>
+        <w:rPr>
+          <w:lang w:val="es-ES"/>
+        </w:rPr>
+        <w:t>/</w:t>
+      </w:r>
+      <w:proofErr w:type="spellStart"/>
+      <w:r>
+        <w:rPr>
+          <w:lang w:val="es-ES"/>
+        </w:rPr>
+        <w:t>sh</w:t>
+      </w:r>
+      <w:proofErr w:type="spellEnd"/>
+      <w:r>
+        <w:rPr>
+          <w:lang w:val="es-ES"/>
+        </w:rPr>
+        <w:t xml:space="preserve"> -c "</w:t>
+      </w:r>
+      <w:proofErr w:type="spellStart"/>
+      <w:r>
+        <w:rPr>
+          <w:lang w:val="es-ES"/>
+        </w:rPr>
+        <w:t>while</w:t>
+      </w:r>
+      <w:proofErr w:type="spellEnd"/>
+      <w:r>
+        <w:rPr>
+          <w:lang w:val="es-ES"/>
+        </w:rPr>
+        <w:t xml:space="preserve"> </w:t>
+      </w:r>
+      <w:proofErr w:type="spellStart"/>
+      <w:r>
+        <w:rPr>
+          <w:lang w:val="es-ES"/>
+        </w:rPr>
+        <w:t>sleep</w:t>
+      </w:r>
+      <w:proofErr w:type="spellEnd"/>
+      <w:r>
+        <w:rPr>
+          <w:lang w:val="es-ES"/>
+        </w:rPr>
+        <w:t xml:space="preserve"> 0.01; do </w:t>
+      </w:r>
+      <w:proofErr w:type="spellStart"/>
+      <w:r>
+        <w:rPr>
+          <w:lang w:val="es-ES"/>
+        </w:rPr>
+        <w:t>wget</w:t>
+      </w:r>
+      <w:proofErr w:type="spellEnd"/>
+      <w:r>
+        <w:rPr>
+          <w:lang w:val="es-ES"/>
+        </w:rPr>
+        <w:t xml:space="preserve"> -q -O- http://php-apache; done"</w:t>
+      </w:r>
+    </w:p>
+    <w:p>
+      <w:pPr>
         <w:pStyle w:val="Ttulo2"/>
       </w:pPr>
       <w:r>
-        <w:t>¿Qué es el Aprendizaje Reforzado?</w:t>
+        <w:t>¿</w:t>
+      </w:r>
+      <w:proofErr w:type="spellStart"/>
+      <w:r>
+        <w:t>Qué</w:t>
+      </w:r>
+      <w:proofErr w:type="spellEnd"/>
+      <w:r>
+        <w:t xml:space="preserve"> es </w:t>
+      </w:r>
+      <w:proofErr w:type="spellStart"/>
+      <w:r>
+        <w:t>el</w:t>
+      </w:r>
+      <w:proofErr w:type="spellEnd"/>
+      <w:r>
+        <w:t xml:space="preserve"> </w:t>
+      </w:r>
+      <w:proofErr w:type="spellStart"/>
+      <w:r>
+        <w:t>Aprendizaje</w:t>
+      </w:r>
+      <w:proofErr w:type="spellEnd"/>
+      <w:r>
+        <w:t xml:space="preserve"> </w:t>
+      </w:r>
+      <w:proofErr w:type="spellStart"/>
+      <w:r>
+        <w:t>Reforzado</w:t>
+      </w:r>
+      <w:proofErr w:type="spellEnd"/>
+      <w:r>
+        <w:t>?</w:t>
       </w:r>
     </w:p>
     <w:p>
@@ -706,6 +2361,7 @@
           <w:b/>
         </w:rPr>
       </w:pPr>
+      <w:proofErr w:type="spellStart"/>
       <w:r>
         <w:rPr>
           <w:b/>
@@ -718,6 +2374,7 @@
         </w:rPr>
         <w:t>ontecarlo</w:t>
       </w:r>
+      <w:proofErr w:type="spellEnd"/>
     </w:p>
     <w:p>
       <w:pPr>
@@ -1100,8 +2757,15 @@
           <w:b/>
         </w:rPr>
         <w:tab/>
+      </w:r>
+      <w:proofErr w:type="spellStart"/>
+      <w:r>
+        <w:rPr>
+          <w:b/>
+        </w:rPr>
         <w:t>Estados</w:t>
       </w:r>
+      <w:proofErr w:type="spellEnd"/>
     </w:p>
     <w:p>
       <w:pPr>
@@ -1141,8 +2805,15 @@
           <w:b/>
         </w:rPr>
         <w:tab/>
+      </w:r>
+      <w:proofErr w:type="spellStart"/>
+      <w:r>
+        <w:rPr>
+          <w:b/>
+        </w:rPr>
         <w:t>Acciones</w:t>
       </w:r>
+      <w:proofErr w:type="spellEnd"/>
     </w:p>
     <w:p>
       <w:pPr>
@@ -1180,8 +2851,15 @@
           <w:b/>
         </w:rPr>
         <w:tab/>
+      </w:r>
+      <w:proofErr w:type="spellStart"/>
+      <w:r>
+        <w:rPr>
+          <w:b/>
+        </w:rPr>
         <w:t>Recompensas</w:t>
       </w:r>
+      <w:proofErr w:type="spellEnd"/>
     </w:p>
     <w:p>
       <w:pPr>
@@ -1208,12 +2886,14 @@
           <w:b/>
         </w:rPr>
       </w:pPr>
+      <w:proofErr w:type="spellStart"/>
       <w:r>
         <w:rPr>
           <w:b/>
         </w:rPr>
         <w:t>Agente</w:t>
       </w:r>
+      <w:proofErr w:type="spellEnd"/>
     </w:p>
     <w:p>
       <w:pPr>
@@ -1240,12 +2920,14 @@
           <w:b/>
         </w:rPr>
       </w:pPr>
+      <w:proofErr w:type="spellStart"/>
       <w:r>
         <w:rPr>
           <w:b/>
         </w:rPr>
         <w:t>Simulación</w:t>
       </w:r>
+      <w:proofErr w:type="spellEnd"/>
     </w:p>
     <w:p>
       <w:pPr>
@@ -1270,12 +2952,14 @@
           <w:b/>
         </w:rPr>
       </w:pPr>
+      <w:proofErr w:type="spellStart"/>
       <w:r>
         <w:rPr>
           <w:b/>
         </w:rPr>
         <w:t>Implementación</w:t>
       </w:r>
+      <w:proofErr w:type="spellEnd"/>
     </w:p>
     <w:p>
       <w:pPr>
@@ -1302,12 +2986,14 @@
           <w:b/>
         </w:rPr>
       </w:pPr>
+      <w:proofErr w:type="spellStart"/>
       <w:r>
         <w:rPr>
           <w:b/>
         </w:rPr>
         <w:t>Resultados</w:t>
       </w:r>
+      <w:proofErr w:type="spellEnd"/>
     </w:p>
     <w:p>
       <w:pPr>
@@ -1348,12 +3034,42 @@
           <w:b/>
         </w:rPr>
       </w:pPr>
-      <w:r>
-        <w:rPr>
-          <w:b/>
-        </w:rPr>
-        <w:t>Conclusiones y Líneas Futuras</w:t>
-      </w:r>
+      <w:proofErr w:type="spellStart"/>
+      <w:r>
+        <w:rPr>
+          <w:b/>
+        </w:rPr>
+        <w:t>Conclusiones</w:t>
+      </w:r>
+      <w:proofErr w:type="spellEnd"/>
+      <w:r>
+        <w:rPr>
+          <w:b/>
+        </w:rPr>
+        <w:t xml:space="preserve"> y </w:t>
+      </w:r>
+      <w:proofErr w:type="spellStart"/>
+      <w:r>
+        <w:rPr>
+          <w:b/>
+        </w:rPr>
+        <w:t>Líneas</w:t>
+      </w:r>
+      <w:proofErr w:type="spellEnd"/>
+      <w:r>
+        <w:rPr>
+          <w:b/>
+        </w:rPr>
+        <w:t xml:space="preserve"> </w:t>
+      </w:r>
+      <w:proofErr w:type="spellStart"/>
+      <w:r>
+        <w:rPr>
+          <w:b/>
+        </w:rPr>
+        <w:t>Futuras</w:t>
+      </w:r>
+      <w:proofErr w:type="spellEnd"/>
     </w:p>
     <w:p>
       <w:pPr>
@@ -1998,7 +3714,6 @@
   <w:style w:type="character" w:default="1" w:styleId="Fuentedeprrafopredeter">
     <w:name w:val="Default Paragraph Font"/>
     <w:uiPriority w:val="1"/>
-    <w:semiHidden/>
     <w:unhideWhenUsed/>
   </w:style>
   <w:style w:type="table" w:default="1" w:styleId="Tablanormal">
@@ -2131,6 +3846,69 @@
     <w:rPr>
       <w:color w:val="605E5C"/>
       <w:shd w:val="clear" w:color="auto" w:fill="E1DFDD"/>
+    </w:rPr>
+  </w:style>
+  <w:style w:type="paragraph" w:styleId="HTMLconformatoprevio">
+    <w:name w:val="HTML Preformatted"/>
+    <w:basedOn w:val="Normal"/>
+    <w:link w:val="HTMLconformatoprevioCar"/>
+    <w:uiPriority w:val="99"/>
+    <w:semiHidden/>
+    <w:unhideWhenUsed/>
+    <w:rsid w:val="00B5306C"/>
+    <w:pPr>
+      <w:tabs>
+        <w:tab w:val="left" w:pos="916"/>
+        <w:tab w:val="left" w:pos="1832"/>
+        <w:tab w:val="left" w:pos="2748"/>
+        <w:tab w:val="left" w:pos="3664"/>
+        <w:tab w:val="left" w:pos="4580"/>
+        <w:tab w:val="left" w:pos="5496"/>
+        <w:tab w:val="left" w:pos="6412"/>
+        <w:tab w:val="left" w:pos="7328"/>
+        <w:tab w:val="left" w:pos="8244"/>
+        <w:tab w:val="left" w:pos="9160"/>
+        <w:tab w:val="left" w:pos="10076"/>
+        <w:tab w:val="left" w:pos="10992"/>
+        <w:tab w:val="left" w:pos="11908"/>
+        <w:tab w:val="left" w:pos="12824"/>
+        <w:tab w:val="left" w:pos="13740"/>
+        <w:tab w:val="left" w:pos="14656"/>
+      </w:tabs>
+      <w:spacing w:line="240" w:lineRule="auto"/>
+    </w:pPr>
+    <w:rPr>
+      <w:rFonts w:ascii="Courier New" w:eastAsia="Times New Roman" w:hAnsi="Courier New" w:cs="Courier New"/>
+      <w:sz w:val="20"/>
+      <w:szCs w:val="20"/>
+      <w:lang w:val="es-ES"/>
+    </w:rPr>
+  </w:style>
+  <w:style w:type="character" w:customStyle="1" w:styleId="HTMLconformatoprevioCar">
+    <w:name w:val="HTML con formato previo Car"/>
+    <w:basedOn w:val="Fuentedeprrafopredeter"/>
+    <w:link w:val="HTMLconformatoprevio"/>
+    <w:uiPriority w:val="99"/>
+    <w:semiHidden/>
+    <w:rsid w:val="00B5306C"/>
+    <w:rPr>
+      <w:rFonts w:ascii="Courier New" w:eastAsia="Times New Roman" w:hAnsi="Courier New" w:cs="Courier New"/>
+      <w:sz w:val="20"/>
+      <w:szCs w:val="20"/>
+      <w:lang w:val="es-ES"/>
+    </w:rPr>
+  </w:style>
+  <w:style w:type="character" w:styleId="CdigoHTML">
+    <w:name w:val="HTML Code"/>
+    <w:basedOn w:val="Fuentedeprrafopredeter"/>
+    <w:uiPriority w:val="99"/>
+    <w:semiHidden/>
+    <w:unhideWhenUsed/>
+    <w:rsid w:val="00B5306C"/>
+    <w:rPr>
+      <w:rFonts w:ascii="Courier New" w:eastAsia="Times New Roman" w:hAnsi="Courier New" w:cs="Courier New"/>
+      <w:sz w:val="20"/>
+      <w:szCs w:val="20"/>
     </w:rPr>
   </w:style>
 </w:styles>

</xml_diff>